<commit_message>
Upload Backdrop for Feb 2025
</commit_message>
<xml_diff>
--- a/docs/json/test.docx
+++ b/docs/json/test.docx
@@ -671,7 +671,23 @@
                 <w:sz w:val="20"/>
                 <w:szCs w:val="20"/>
               </w:rPr>
-              <w:t>{rated_speed} RPM, {pump_hp} BHP {curve_details}</w:t>
+              <w:t>{</w:t>
+            </w:r>
+            <w:r>
+              <w:rPr>
+                <w:rFonts w:ascii="Montserrat" w:hAnsi="Montserrat"/>
+                <w:sz w:val="20"/>
+                <w:szCs w:val="20"/>
+              </w:rPr>
+              <w:t>pump_</w:t>
+            </w:r>
+            <w:r>
+              <w:rPr>
+                <w:rFonts w:ascii="Montserrat" w:hAnsi="Montserrat"/>
+                <w:sz w:val="20"/>
+                <w:szCs w:val="20"/>
+              </w:rPr>
+              <w:t>rated_speed} RPM, {pump_hp} BHP {curve_details}</w:t>
             </w:r>
           </w:p>
         </w:tc>
@@ -1675,7 +1691,23 @@
                 <w:sz w:val="20"/>
                 <w:szCs w:val="20"/>
               </w:rPr>
-              <w:t>RATED FOR {rated_hp} HP @ {rated_speed} RPM</w:t>
+              <w:t>RATED FOR {rated_hp} HP @ {</w:t>
+            </w:r>
+            <w:r>
+              <w:rPr>
+                <w:rFonts w:ascii="Montserrat" w:hAnsi="Montserrat"/>
+                <w:sz w:val="20"/>
+                <w:szCs w:val="20"/>
+              </w:rPr>
+              <w:t>engine_</w:t>
+            </w:r>
+            <w:r>
+              <w:rPr>
+                <w:rFonts w:ascii="Montserrat" w:hAnsi="Montserrat"/>
+                <w:sz w:val="20"/>
+                <w:szCs w:val="20"/>
+              </w:rPr>
+              <w:t>rated_speed} RPM</w:t>
             </w:r>
           </w:p>
         </w:tc>
@@ -2264,6 +2296,7 @@
                 <w:sz w:val="20"/>
                 <w:szCs w:val="20"/>
               </w:rPr>
+              <w:lastRenderedPageBreak/>
               <w:t>1</w:t>
             </w:r>
           </w:p>
@@ -2382,7 +2415,6 @@
                 <w:sz w:val="20"/>
                 <w:szCs w:val="20"/>
               </w:rPr>
-              <w:lastRenderedPageBreak/>
               <w:t>1</w:t>
             </w:r>
           </w:p>

</xml_diff>